<commit_message>
Added doc system requirement and assumption
</commit_message>
<xml_diff>
--- a/RASD/PowerEnjoyInitialScript.docx
+++ b/RASD/PowerEnjoyInitialScript.docx
@@ -12,42 +12,20 @@
         <w:rPr>
           <w:lang w:val="it-IT"/>
         </w:rPr>
-        <w:t xml:space="preserve">Solo </w:t>
-      </w:r>
-      <w:proofErr w:type="spellStart"/>
-      <w:r>
-        <w:rPr>
-          <w:lang w:val="it-IT"/>
-        </w:rPr>
-        <w:t>app</w:t>
-      </w:r>
-      <w:proofErr w:type="spellEnd"/>
-      <w:r>
-        <w:rPr>
-          <w:lang w:val="it-IT"/>
-        </w:rPr>
-        <w:t xml:space="preserve"> e sito informativo</w:t>
-      </w:r>
-    </w:p>
-    <w:p>
-      <w:pPr>
-        <w:rPr>
-          <w:lang w:val="it-IT"/>
-        </w:rPr>
-      </w:pPr>
-      <w:proofErr w:type="spellStart"/>
-      <w:r>
-        <w:rPr>
-          <w:lang w:val="it-IT"/>
-        </w:rPr>
-        <w:t>App</w:t>
-      </w:r>
-      <w:proofErr w:type="spellEnd"/>
-      <w:r>
-        <w:rPr>
-          <w:lang w:val="it-IT"/>
-        </w:rPr>
-        <w:t xml:space="preserve"> dotata di pulsanti apri macchina </w:t>
+        <w:t>Solo app e sito informativo</w:t>
+      </w:r>
+    </w:p>
+    <w:p>
+      <w:pPr>
+        <w:rPr>
+          <w:lang w:val="it-IT"/>
+        </w:rPr>
+      </w:pPr>
+      <w:r>
+        <w:rPr>
+          <w:lang w:val="it-IT"/>
+        </w:rPr>
+        <w:t xml:space="preserve">App dotata di pulsanti apri macchina </w:t>
       </w:r>
     </w:p>
     <w:p>
@@ -80,21 +58,7 @@
         <w:rPr>
           <w:lang w:val="it-IT"/>
         </w:rPr>
-        <w:t xml:space="preserve">? Se la macchina è aperta ma è scaduta l’ora di </w:t>
-      </w:r>
-      <w:proofErr w:type="spellStart"/>
-      <w:r>
-        <w:rPr>
-          <w:lang w:val="it-IT"/>
-        </w:rPr>
-        <w:t>prenotazine</w:t>
-      </w:r>
-      <w:proofErr w:type="spellEnd"/>
-      <w:r>
-        <w:rPr>
-          <w:lang w:val="it-IT"/>
-        </w:rPr>
-        <w:t xml:space="preserve"> </w:t>
+        <w:t xml:space="preserve">? Se la macchina è aperta ma è scaduta l’ora di prenotazine </w:t>
       </w:r>
     </w:p>
     <w:p>
@@ -137,33 +101,6 @@
     </w:p>
     <w:p>
       <w:pPr>
-        <w:rPr>
-          <w:lang w:val="it-IT"/>
-        </w:rPr>
-      </w:pPr>
-      <w:r>
-        <w:rPr>
-          <w:lang w:val="it-IT"/>
-        </w:rPr>
-        <w:t>Hard</w:t>
-      </w:r>
-      <w:r>
-        <w:rPr>
-          <w:lang w:val="it-IT"/>
-        </w:rPr>
-        <w:t xml:space="preserve">ware </w:t>
-      </w:r>
-      <w:proofErr w:type="spellStart"/>
-      <w:r>
-        <w:rPr>
-          <w:lang w:val="it-IT"/>
-        </w:rPr>
-        <w:t>limitation</w:t>
-      </w:r>
-      <w:proofErr w:type="spellEnd"/>
-    </w:p>
-    <w:p>
-      <w:pPr>
         <w:pStyle w:val="ListParagraph"/>
         <w:numPr>
           <w:ilvl w:val="0"/>
@@ -177,7 +114,28 @@
         <w:rPr>
           <w:lang w:val="it-IT"/>
         </w:rPr>
-        <w:t>GPS</w:t>
+        <w:t>Conteggio Passeggeri con valige</w:t>
+      </w:r>
+      <w:bookmarkStart w:id="0" w:name="_GoBack"/>
+      <w:bookmarkEnd w:id="0"/>
+    </w:p>
+    <w:p>
+      <w:pPr>
+        <w:rPr>
+          <w:lang w:val="it-IT"/>
+        </w:rPr>
+      </w:pPr>
+      <w:r>
+        <w:rPr>
+          <w:lang w:val="it-IT"/>
+        </w:rPr>
+        <w:t>Hard</w:t>
+      </w:r>
+      <w:r>
+        <w:rPr>
+          <w:lang w:val="it-IT"/>
+        </w:rPr>
+        <w:t>ware limitation</w:t>
       </w:r>
     </w:p>
     <w:p>
@@ -195,55 +153,31 @@
         <w:rPr>
           <w:lang w:val="it-IT"/>
         </w:rPr>
-        <w:t xml:space="preserve">Internet connection </w:t>
-      </w:r>
-      <w:proofErr w:type="spellStart"/>
-      <w:r>
-        <w:rPr>
-          <w:lang w:val="it-IT"/>
-        </w:rPr>
-        <w:t>re</w:t>
-      </w:r>
-      <w:r>
-        <w:rPr>
-          <w:lang w:val="it-IT"/>
-        </w:rPr>
-        <w:t>quired</w:t>
-      </w:r>
-      <w:proofErr w:type="spellEnd"/>
-      <w:r>
-        <w:rPr>
-          <w:lang w:val="it-IT"/>
-        </w:rPr>
-        <w:t xml:space="preserve"> on </w:t>
-      </w:r>
-      <w:proofErr w:type="spellStart"/>
-      <w:r>
-        <w:rPr>
-          <w:lang w:val="it-IT"/>
-        </w:rPr>
-        <w:t>both</w:t>
-      </w:r>
-      <w:proofErr w:type="spellEnd"/>
-      <w:r>
-        <w:rPr>
-          <w:lang w:val="it-IT"/>
-        </w:rPr>
-        <w:t xml:space="preserve"> car and </w:t>
-      </w:r>
-      <w:proofErr w:type="spellStart"/>
-      <w:r>
-        <w:rPr>
-          <w:lang w:val="it-IT"/>
-        </w:rPr>
-        <w:t>user</w:t>
-      </w:r>
-      <w:proofErr w:type="spellEnd"/>
-      <w:r>
-        <w:rPr>
-          <w:lang w:val="it-IT"/>
-        </w:rPr>
-        <w:t xml:space="preserve"> mobile</w:t>
+        <w:t>GPS</w:t>
+      </w:r>
+    </w:p>
+    <w:p>
+      <w:pPr>
+        <w:pStyle w:val="ListParagraph"/>
+        <w:numPr>
+          <w:ilvl w:val="0"/>
+          <w:numId w:val="4"/>
+        </w:numPr>
+        <w:rPr>
+          <w:lang w:val="it-IT"/>
+        </w:rPr>
+      </w:pPr>
+      <w:r>
+        <w:rPr>
+          <w:lang w:val="it-IT"/>
+        </w:rPr>
+        <w:t>Internet connection re</w:t>
+      </w:r>
+      <w:r>
+        <w:rPr>
+          <w:lang w:val="it-IT"/>
+        </w:rPr>
+        <w:t>quired on both car and user mobile</w:t>
       </w:r>
     </w:p>
     <w:p>
@@ -276,33 +210,11 @@
           <w:lang w:val="it-IT"/>
         </w:rPr>
       </w:pPr>
-      <w:proofErr w:type="spellStart"/>
-      <w:r>
-        <w:rPr>
-          <w:lang w:val="it-IT"/>
-        </w:rPr>
-        <w:t>Possibilita</w:t>
-      </w:r>
-      <w:proofErr w:type="spellEnd"/>
-      <w:r>
-        <w:rPr>
-          <w:lang w:val="it-IT"/>
-        </w:rPr>
-        <w:t xml:space="preserve"> di </w:t>
-      </w:r>
-      <w:proofErr w:type="spellStart"/>
-      <w:r>
-        <w:rPr>
-          <w:lang w:val="it-IT"/>
-        </w:rPr>
-        <w:t>riprenotazione</w:t>
-      </w:r>
-      <w:proofErr w:type="spellEnd"/>
-      <w:r>
-        <w:rPr>
-          <w:lang w:val="it-IT"/>
-        </w:rPr>
-        <w:t xml:space="preserve"> della stessa macchina </w:t>
+      <w:r>
+        <w:rPr>
+          <w:lang w:val="it-IT"/>
+        </w:rPr>
+        <w:t xml:space="preserve">Possibilita di riprenotazione della stessa macchina </w:t>
       </w:r>
     </w:p>
     <w:p>
@@ -320,21 +232,7 @@
         <w:rPr>
           <w:lang w:val="it-IT"/>
         </w:rPr>
-        <w:t xml:space="preserve">Se non si parcheggia in </w:t>
-      </w:r>
-      <w:proofErr w:type="gramStart"/>
-      <w:r>
-        <w:rPr>
-          <w:lang w:val="it-IT"/>
-        </w:rPr>
-        <w:t>un area</w:t>
-      </w:r>
-      <w:proofErr w:type="gramEnd"/>
-      <w:r>
-        <w:rPr>
-          <w:lang w:val="it-IT"/>
-        </w:rPr>
-        <w:t xml:space="preserve"> sicura non si può terminare il noleggio e viene applicata la tariffa di sosta </w:t>
+        <w:t xml:space="preserve">Se non si parcheggia in un area sicura non si può terminare il noleggio e viene applicata la tariffa di sosta </w:t>
       </w:r>
     </w:p>
     <w:p>
@@ -348,53 +246,17 @@
           <w:lang w:val="it-IT"/>
         </w:rPr>
       </w:pPr>
-      <w:proofErr w:type="spellStart"/>
-      <w:r>
-        <w:rPr>
-          <w:lang w:val="it-IT"/>
-        </w:rPr>
-        <w:t>Possibilita</w:t>
-      </w:r>
-      <w:proofErr w:type="spellEnd"/>
-      <w:r>
-        <w:rPr>
-          <w:lang w:val="it-IT"/>
-        </w:rPr>
-        <w:t xml:space="preserve"> di soste: posso </w:t>
-      </w:r>
-      <w:proofErr w:type="spellStart"/>
-      <w:r>
-        <w:rPr>
-          <w:lang w:val="it-IT"/>
-        </w:rPr>
-        <w:t>pargheggiare</w:t>
-      </w:r>
-      <w:proofErr w:type="spellEnd"/>
-      <w:r>
-        <w:rPr>
-          <w:lang w:val="it-IT"/>
-        </w:rPr>
-        <w:t xml:space="preserve"> la macchina </w:t>
-      </w:r>
-      <w:proofErr w:type="gramStart"/>
-      <w:r>
-        <w:rPr>
-          <w:lang w:val="it-IT"/>
-        </w:rPr>
-        <w:t xml:space="preserve">e  </w:t>
-      </w:r>
-      <w:r>
-        <w:rPr>
-          <w:lang w:val="it-IT"/>
-        </w:rPr>
-        <w:t>prendere</w:t>
-      </w:r>
-      <w:proofErr w:type="gramEnd"/>
-      <w:r>
-        <w:rPr>
-          <w:lang w:val="it-IT"/>
-        </w:rPr>
-        <w:t xml:space="preserve"> le chiavi con me </w:t>
+      <w:r>
+        <w:rPr>
+          <w:lang w:val="it-IT"/>
+        </w:rPr>
+        <w:t xml:space="preserve">Possibilita di soste: posso pargheggiare la macchina e  </w:t>
+      </w:r>
+      <w:r>
+        <w:rPr>
+          <w:lang w:val="it-IT"/>
+        </w:rPr>
+        <w:t xml:space="preserve">prendere le chiavi con me </w:t>
       </w:r>
     </w:p>
     <w:p>
@@ -454,21 +316,7 @@
         <w:rPr>
           <w:lang w:val="it-IT"/>
         </w:rPr>
-        <w:t xml:space="preserve">Se il pagamento non viene effettuato non si </w:t>
-      </w:r>
-      <w:proofErr w:type="spellStart"/>
-      <w:r>
-        <w:rPr>
-          <w:lang w:val="it-IT"/>
-        </w:rPr>
-        <w:t>puo</w:t>
-      </w:r>
-      <w:proofErr w:type="spellEnd"/>
-      <w:r>
-        <w:rPr>
-          <w:lang w:val="it-IT"/>
-        </w:rPr>
-        <w:t xml:space="preserve"> terminare il noleggio</w:t>
+        <w:t>Se il pagamento non viene effettuato non si puo terminare il noleggio</w:t>
       </w:r>
     </w:p>
     <w:p>
@@ -530,33 +378,11 @@
           <w:lang w:val="it-IT"/>
         </w:rPr>
       </w:pPr>
-      <w:proofErr w:type="spellStart"/>
-      <w:r>
-        <w:rPr>
-          <w:lang w:val="it-IT"/>
-        </w:rPr>
-        <w:t>Scan</w:t>
-      </w:r>
-      <w:proofErr w:type="spellEnd"/>
-      <w:r>
-        <w:rPr>
-          <w:lang w:val="it-IT"/>
-        </w:rPr>
-        <w:t xml:space="preserve"> </w:t>
-      </w:r>
-      <w:proofErr w:type="spellStart"/>
-      <w:r>
-        <w:rPr>
-          <w:lang w:val="it-IT"/>
-        </w:rPr>
-        <w:t>QRCode</w:t>
-      </w:r>
-      <w:proofErr w:type="spellEnd"/>
-      <w:r>
-        <w:rPr>
-          <w:lang w:val="it-IT"/>
-        </w:rPr>
-        <w:t xml:space="preserve"> per dividere costi corsa</w:t>
+      <w:r>
+        <w:rPr>
+          <w:lang w:val="it-IT"/>
+        </w:rPr>
+        <w:t>Scan QRCode per dividere costi corsa</w:t>
       </w:r>
     </w:p>
     <w:p>
@@ -625,16 +451,8 @@
         <w:rPr>
           <w:lang w:val="it-IT"/>
         </w:rPr>
-        <w:t xml:space="preserve"> (Generata dal </w:t>
-      </w:r>
-      <w:proofErr w:type="gramStart"/>
-      <w:r>
-        <w:rPr>
-          <w:lang w:val="it-IT"/>
-        </w:rPr>
-        <w:t>sistema )</w:t>
-      </w:r>
-      <w:proofErr w:type="gramEnd"/>
+        <w:t xml:space="preserve"> (Generata dal sistema )</w:t>
+      </w:r>
     </w:p>
     <w:p>
       <w:pPr>
@@ -651,21 +469,7 @@
         <w:rPr>
           <w:lang w:val="it-IT"/>
         </w:rPr>
-        <w:t xml:space="preserve">Tipo: Passeggero, </w:t>
-      </w:r>
-      <w:proofErr w:type="gramStart"/>
-      <w:r>
-        <w:rPr>
-          <w:lang w:val="it-IT"/>
-        </w:rPr>
-        <w:t>Conducente(</w:t>
-      </w:r>
-      <w:proofErr w:type="gramEnd"/>
-      <w:r>
-        <w:rPr>
-          <w:lang w:val="it-IT"/>
-        </w:rPr>
-        <w:t>Vale anche come passeggero)</w:t>
+        <w:t>Tipo: Passeggero, Conducente(Vale anche come passeggero)</w:t>
       </w:r>
     </w:p>
     <w:p>
@@ -704,20 +508,7 @@
           <w:lang w:val="it-IT"/>
         </w:rPr>
         <w:tab/>
-      </w:r>
-      <w:proofErr w:type="spellStart"/>
-      <w:r>
-        <w:rPr>
-          <w:lang w:val="it-IT"/>
-        </w:rPr>
-        <w:t>Check</w:t>
-      </w:r>
-      <w:proofErr w:type="spellEnd"/>
-      <w:r>
-        <w:rPr>
-          <w:lang w:val="it-IT"/>
-        </w:rPr>
-        <w:t xml:space="preserve"> patente.</w:t>
+        <w:t>Check patente.</w:t>
       </w:r>
     </w:p>
     <w:p>
@@ -805,14 +596,12 @@
           <w:lang w:val="it-IT"/>
         </w:rPr>
       </w:pPr>
-      <w:proofErr w:type="spellStart"/>
       <w:r>
         <w:rPr>
           <w:lang w:val="it-IT"/>
         </w:rPr>
         <w:t>Payment</w:t>
       </w:r>
-      <w:proofErr w:type="spellEnd"/>
     </w:p>
     <w:p>
       <w:pPr>
@@ -821,36 +610,32 @@
           <w:lang w:val="it-IT"/>
         </w:rPr>
       </w:pPr>
-      <w:proofErr w:type="spellStart"/>
-      <w:proofErr w:type="gramStart"/>
-      <w:r>
-        <w:rPr>
-          <w:lang w:val="it-IT"/>
-        </w:rPr>
-        <w:t>Type</w:t>
-      </w:r>
-      <w:proofErr w:type="spellEnd"/>
-      <w:r>
-        <w:rPr>
-          <w:lang w:val="it-IT"/>
-        </w:rPr>
-        <w:t>(</w:t>
-      </w:r>
-      <w:proofErr w:type="gramEnd"/>
-      <w:r>
-        <w:rPr>
-          <w:lang w:val="it-IT"/>
-        </w:rPr>
-        <w:t xml:space="preserve">Credit Card, </w:t>
-      </w:r>
-      <w:proofErr w:type="spellStart"/>
-      <w:r>
-        <w:rPr>
-          <w:lang w:val="it-IT"/>
-        </w:rPr>
-        <w:t>PayPal,Voucher</w:t>
-      </w:r>
-      <w:proofErr w:type="spellEnd"/>
+      <w:r>
+        <w:rPr>
+          <w:lang w:val="it-IT"/>
+        </w:rPr>
+        <w:t>Type(Credit Card, PayPal,Voucher)</w:t>
+      </w:r>
+    </w:p>
+    <w:p>
+      <w:pPr>
+        <w:ind w:left="720"/>
+        <w:rPr>
+          <w:lang w:val="it-IT"/>
+        </w:rPr>
+      </w:pPr>
+      <w:r>
+        <w:rPr>
+          <w:lang w:val="it-IT"/>
+        </w:rPr>
+        <w:t>Code(Voucher Code</w:t>
+      </w:r>
+      <w:r>
+        <w:rPr>
+          <w:lang w:val="it-IT"/>
+        </w:rPr>
+        <w:t xml:space="preserve"> or transaction</w:t>
+      </w:r>
       <w:r>
         <w:rPr>
           <w:lang w:val="it-IT"/>
@@ -865,56 +650,12 @@
           <w:lang w:val="it-IT"/>
         </w:rPr>
       </w:pPr>
-      <w:proofErr w:type="gramStart"/>
-      <w:r>
-        <w:rPr>
-          <w:lang w:val="it-IT"/>
-        </w:rPr>
-        <w:t>Code(</w:t>
-      </w:r>
-      <w:proofErr w:type="gramEnd"/>
-      <w:r>
-        <w:rPr>
-          <w:lang w:val="it-IT"/>
-        </w:rPr>
-        <w:t>Voucher Code</w:t>
-      </w:r>
-      <w:r>
-        <w:rPr>
-          <w:lang w:val="it-IT"/>
-        </w:rPr>
-        <w:t xml:space="preserve"> or </w:t>
-      </w:r>
-      <w:proofErr w:type="spellStart"/>
-      <w:r>
-        <w:rPr>
-          <w:lang w:val="it-IT"/>
-        </w:rPr>
-        <w:t>transaction</w:t>
-      </w:r>
-      <w:proofErr w:type="spellEnd"/>
-      <w:r>
-        <w:rPr>
-          <w:lang w:val="it-IT"/>
-        </w:rPr>
-        <w:t>)</w:t>
-      </w:r>
-    </w:p>
-    <w:p>
-      <w:pPr>
-        <w:ind w:left="720"/>
-        <w:rPr>
-          <w:lang w:val="it-IT"/>
-        </w:rPr>
-      </w:pPr>
       <w:r>
         <w:rPr>
           <w:lang w:val="it-IT"/>
         </w:rPr>
         <w:t>Date</w:t>
       </w:r>
-      <w:bookmarkStart w:id="0" w:name="_GoBack"/>
-      <w:bookmarkEnd w:id="0"/>
     </w:p>
     <w:p>
       <w:pPr>
@@ -965,20 +706,7 @@
           <w:lang w:val="it-IT"/>
         </w:rPr>
         <w:tab/>
-      </w:r>
-      <w:proofErr w:type="gramStart"/>
-      <w:r>
-        <w:rPr>
-          <w:lang w:val="it-IT"/>
-        </w:rPr>
-        <w:t>Stato(</w:t>
-      </w:r>
-      <w:proofErr w:type="gramEnd"/>
-      <w:r>
-        <w:rPr>
-          <w:lang w:val="it-IT"/>
-        </w:rPr>
-        <w:t>Prenotata</w:t>
+        <w:t>Stato(Prenotata</w:t>
       </w:r>
       <w:r>
         <w:rPr>
@@ -1063,6 +791,7 @@
         <w:rPr>
           <w:lang w:val="it-IT"/>
         </w:rPr>
+        <w:lastRenderedPageBreak/>
         <w:tab/>
         <w:t>Controllo velocità</w:t>
       </w:r>
@@ -1077,7 +806,6 @@
         <w:rPr>
           <w:lang w:val="it-IT"/>
         </w:rPr>
-        <w:lastRenderedPageBreak/>
         <w:tab/>
         <w:t>GPS</w:t>
       </w:r>
@@ -1241,11 +969,6 @@
           <w:lang w:val="it-IT"/>
         </w:rPr>
         <w:tab/>
-      </w:r>
-      <w:r>
-        <w:rPr>
-          <w:lang w:val="it-IT"/>
-        </w:rPr>
         <w:t xml:space="preserve">Posizione </w:t>
       </w:r>
     </w:p>

</xml_diff>